<commit_message>
Updated Analysis in Practice 4
</commit_message>
<xml_diff>
--- a/Ep04_gr01/Analysis.docx
+++ b/Ep04_gr01/Analysis.docx
@@ -32,7 +32,13 @@
         <w:rPr>
           <w:lang w:val="en-US"/>
         </w:rPr>
-        <w:t xml:space="preserve"> amazon</w:t>
+        <w:t xml:space="preserve"> A</w:t>
+      </w:r>
+      <w:r>
+        <w:rPr>
+          <w:lang w:val="en-US"/>
+        </w:rPr>
+        <w:t>mazon</w:t>
       </w:r>
       <w:r>
         <w:rPr>
@@ -77,7 +83,7 @@
       <w:r>
         <w:rPr>
           <w:noProof/>
-          <w:lang w:eastAsia="es-ES"/>
+          <w:lang w:val="en-US"/>
         </w:rPr>
         <w:drawing>
           <wp:inline distT="0" distB="0" distL="0" distR="0" wp14:anchorId="1C547A16" wp14:editId="663AF809">
@@ -133,37 +139,37 @@
       </w:r>
       <w:proofErr w:type="spellEnd"/>
       <w:r>
-        <w:t xml:space="preserve"> ahora (si </w:t>
-      </w:r>
+        <w:t xml:space="preserve"> ahora (si no</w:t>
+      </w:r>
+      <w:r>
+        <w:t xml:space="preserve"> </w:t>
+      </w:r>
+      <w:bookmarkStart w:id="0" w:name="_GoBack"/>
+      <w:bookmarkEnd w:id="0"/>
+      <w:r>
+        <w:t>sabes usarlo) es buscar lo que quieres</w:t>
+      </w:r>
+    </w:p>
+    <w:p>
       <w:proofErr w:type="spellStart"/>
       <w:r>
-        <w:t>nosabes</w:t>
+        <w:t>Search</w:t>
       </w:r>
       <w:proofErr w:type="spellEnd"/>
       <w:r>
-        <w:t xml:space="preserve"> usarlo) es buscar lo que quieres</w:t>
-      </w:r>
-    </w:p>
-    <w:p>
+        <w:t xml:space="preserve"> </w:t>
+      </w:r>
       <w:proofErr w:type="spellStart"/>
       <w:r>
-        <w:t>Search</w:t>
+        <w:t>results</w:t>
       </w:r>
       <w:proofErr w:type="spellEnd"/>
-      <w:r>
-        <w:t xml:space="preserve"> </w:t>
-      </w:r>
-      <w:proofErr w:type="spellStart"/>
-      <w:r>
-        <w:t>results</w:t>
-      </w:r>
-      <w:proofErr w:type="spellEnd"/>
     </w:p>
     <w:p>
       <w:r>
         <w:rPr>
           <w:noProof/>
-          <w:lang w:eastAsia="es-ES"/>
+          <w:lang w:val="en-US"/>
         </w:rPr>
         <w:drawing>
           <wp:inline distT="0" distB="0" distL="0" distR="0" wp14:anchorId="5977A155" wp14:editId="5C8E0C81">
@@ -222,7 +228,7 @@
       <w:r>
         <w:rPr>
           <w:noProof/>
-          <w:lang w:eastAsia="es-ES"/>
+          <w:lang w:val="en-US"/>
         </w:rPr>
         <w:drawing>
           <wp:inline distT="0" distB="0" distL="0" distR="0" wp14:anchorId="27C95DFA" wp14:editId="70294DD6">
@@ -281,7 +287,7 @@
       <w:r>
         <w:rPr>
           <w:noProof/>
-          <w:lang w:eastAsia="es-ES"/>
+          <w:lang w:val="en-US"/>
         </w:rPr>
         <w:drawing>
           <wp:inline distT="0" distB="0" distL="0" distR="0" wp14:anchorId="5CCE2BAF" wp14:editId="1C6E52B3">
@@ -353,7 +359,7 @@
       <w:r>
         <w:rPr>
           <w:noProof/>
-          <w:lang w:eastAsia="es-ES"/>
+          <w:lang w:val="en-US"/>
         </w:rPr>
         <w:lastRenderedPageBreak/>
         <w:drawing>
@@ -405,7 +411,7 @@
       <w:r>
         <w:rPr>
           <w:noProof/>
-          <w:lang w:eastAsia="es-ES"/>
+          <w:lang w:val="en-US"/>
         </w:rPr>
         <w:drawing>
           <wp:inline distT="0" distB="0" distL="0" distR="0" wp14:anchorId="77DF1BC6" wp14:editId="422FEC57">
@@ -467,7 +473,7 @@
       <w:r>
         <w:rPr>
           <w:noProof/>
-          <w:lang w:eastAsia="es-ES"/>
+          <w:lang w:val="en-US"/>
         </w:rPr>
         <w:lastRenderedPageBreak/>
         <w:drawing>
@@ -529,7 +535,7 @@
       <w:r>
         <w:rPr>
           <w:noProof/>
-          <w:lang w:eastAsia="es-ES"/>
+          <w:lang w:val="en-US"/>
         </w:rPr>
         <w:drawing>
           <wp:inline distT="0" distB="0" distL="0" distR="0" wp14:anchorId="5F9762DA" wp14:editId="05722F5E">
@@ -586,10 +592,7 @@
       </w:r>
       <w:proofErr w:type="spellEnd"/>
     </w:p>
-    <w:p>
-      <w:bookmarkStart w:id="0" w:name="_GoBack"/>
-      <w:bookmarkEnd w:id="0"/>
-    </w:p>
+    <w:p/>
     <w:sectPr>
       <w:pgSz w:w="11906" w:h="16838"/>
       <w:pgMar w:top="1417" w:right="1701" w:bottom="1417" w:left="1701" w:header="708" w:footer="708" w:gutter="0"/>
@@ -760,13 +763,13 @@
     <w:name w:val="Normal"/>
     <w:qFormat/>
   </w:style>
-  <w:style w:type="character" w:default="1" w:styleId="DefaultParagraphFont">
+  <w:style w:type="character" w:default="1" w:styleId="Fuentedeprrafopredeter">
     <w:name w:val="Default Paragraph Font"/>
     <w:uiPriority w:val="1"/>
     <w:semiHidden/>
     <w:unhideWhenUsed/>
   </w:style>
-  <w:style w:type="table" w:default="1" w:styleId="TableNormal">
+  <w:style w:type="table" w:default="1" w:styleId="Tablanormal">
     <w:name w:val="Normal Table"/>
     <w:uiPriority w:val="99"/>
     <w:semiHidden/>
@@ -781,16 +784,16 @@
       </w:tblCellMar>
     </w:tblPr>
   </w:style>
-  <w:style w:type="numbering" w:default="1" w:styleId="NoList">
+  <w:style w:type="numbering" w:default="1" w:styleId="Sinlista">
     <w:name w:val="No List"/>
     <w:uiPriority w:val="99"/>
     <w:semiHidden/>
     <w:unhideWhenUsed/>
   </w:style>
-  <w:style w:type="paragraph" w:styleId="BalloonText">
+  <w:style w:type="paragraph" w:styleId="Textodeglobo">
     <w:name w:val="Balloon Text"/>
     <w:basedOn w:val="Normal"/>
-    <w:link w:val="BalloonTextChar"/>
+    <w:link w:val="TextodegloboCar"/>
     <w:uiPriority w:val="99"/>
     <w:semiHidden/>
     <w:unhideWhenUsed/>
@@ -804,10 +807,10 @@
       <w:szCs w:val="16"/>
     </w:rPr>
   </w:style>
-  <w:style w:type="character" w:customStyle="1" w:styleId="BalloonTextChar">
-    <w:name w:val="Balloon Text Char"/>
-    <w:basedOn w:val="DefaultParagraphFont"/>
-    <w:link w:val="BalloonText"/>
+  <w:style w:type="character" w:customStyle="1" w:styleId="TextodegloboCar">
+    <w:name w:val="Texto de globo Car"/>
+    <w:basedOn w:val="Fuentedeprrafopredeter"/>
+    <w:link w:val="Textodeglobo"/>
     <w:uiPriority w:val="99"/>
     <w:semiHidden/>
     <w:rsid w:val="0097049C"/>
@@ -980,13 +983,13 @@
     <w:name w:val="Normal"/>
     <w:qFormat/>
   </w:style>
-  <w:style w:type="character" w:default="1" w:styleId="DefaultParagraphFont">
+  <w:style w:type="character" w:default="1" w:styleId="Fuentedeprrafopredeter">
     <w:name w:val="Default Paragraph Font"/>
     <w:uiPriority w:val="1"/>
     <w:semiHidden/>
     <w:unhideWhenUsed/>
   </w:style>
-  <w:style w:type="table" w:default="1" w:styleId="TableNormal">
+  <w:style w:type="table" w:default="1" w:styleId="Tablanormal">
     <w:name w:val="Normal Table"/>
     <w:uiPriority w:val="99"/>
     <w:semiHidden/>
@@ -1001,16 +1004,16 @@
       </w:tblCellMar>
     </w:tblPr>
   </w:style>
-  <w:style w:type="numbering" w:default="1" w:styleId="NoList">
+  <w:style w:type="numbering" w:default="1" w:styleId="Sinlista">
     <w:name w:val="No List"/>
     <w:uiPriority w:val="99"/>
     <w:semiHidden/>
     <w:unhideWhenUsed/>
   </w:style>
-  <w:style w:type="paragraph" w:styleId="BalloonText">
+  <w:style w:type="paragraph" w:styleId="Textodeglobo">
     <w:name w:val="Balloon Text"/>
     <w:basedOn w:val="Normal"/>
-    <w:link w:val="BalloonTextChar"/>
+    <w:link w:val="TextodegloboCar"/>
     <w:uiPriority w:val="99"/>
     <w:semiHidden/>
     <w:unhideWhenUsed/>
@@ -1024,10 +1027,10 @@
       <w:szCs w:val="16"/>
     </w:rPr>
   </w:style>
-  <w:style w:type="character" w:customStyle="1" w:styleId="BalloonTextChar">
-    <w:name w:val="Balloon Text Char"/>
-    <w:basedOn w:val="DefaultParagraphFont"/>
-    <w:link w:val="BalloonText"/>
+  <w:style w:type="character" w:customStyle="1" w:styleId="TextodegloboCar">
+    <w:name w:val="Texto de globo Car"/>
+    <w:basedOn w:val="Fuentedeprrafopredeter"/>
+    <w:link w:val="Textodeglobo"/>
     <w:uiPriority w:val="99"/>
     <w:semiHidden/>
     <w:rsid w:val="0097049C"/>

</xml_diff>